<commit_message>
docs: change purpose file and remove README.md in each server project
</commit_message>
<xml_diff>
--- a/docs/Smilegate WinterDevCamp Purpose.docx
+++ b/docs/Smilegate WinterDevCamp Purpose.docx
@@ -64,9 +64,6 @@
       <w:pPr>
         <w:ind w:left="6400"/>
         <w:jc w:val="left"/>
-        <w:rPr>
-          <w:rFonts w:hint="eastAsia"/>
-        </w:rPr>
       </w:pPr>
       <w:r>
         <w:rPr>
@@ -90,9 +87,6 @@
     <w:p>
       <w:pPr>
         <w:jc w:val="left"/>
-        <w:rPr>
-          <w:rFonts w:hint="eastAsia"/>
-        </w:rPr>
       </w:pPr>
     </w:p>
     <w:p>
@@ -169,9 +163,6 @@
     <w:p>
       <w:pPr>
         <w:jc w:val="left"/>
-        <w:rPr>
-          <w:rFonts w:hint="eastAsia"/>
-        </w:rPr>
       </w:pPr>
     </w:p>
     <w:p>
@@ -188,6 +179,14 @@
           <w:sz w:val="28"/>
           <w:szCs w:val="28"/>
         </w:rPr>
+        <w:t xml:space="preserve">구현할 </w:t>
+      </w:r>
+      <w:r>
+        <w:rPr>
+          <w:rFonts w:hint="eastAsia"/>
+          <w:sz w:val="28"/>
+          <w:szCs w:val="28"/>
+        </w:rPr>
         <w:t>요구사항</w:t>
       </w:r>
     </w:p>
@@ -257,10 +256,7 @@
         <w:t>(V</w:t>
       </w:r>
       <w:r>
-        <w:t>)</w:t>
-      </w:r>
-      <w:r>
-        <w:t xml:space="preserve"> </w:t>
+        <w:t xml:space="preserve">) </w:t>
       </w:r>
       <w:r>
         <w:rPr>
@@ -283,10 +279,7 @@
         <w:t>(V</w:t>
       </w:r>
       <w:r>
-        <w:t>)</w:t>
-      </w:r>
-      <w:r>
-        <w:t xml:space="preserve"> </w:t>
+        <w:t xml:space="preserve">) </w:t>
       </w:r>
       <w:r>
         <w:rPr>
@@ -315,10 +308,7 @@
         <w:t>(V</w:t>
       </w:r>
       <w:r>
-        <w:t>)</w:t>
-      </w:r>
-      <w:r>
-        <w:t xml:space="preserve"> </w:t>
+        <w:t xml:space="preserve">) </w:t>
       </w:r>
       <w:r>
         <w:t>Password Encryption</w:t>
@@ -335,10 +325,7 @@
         <w:t>(V</w:t>
       </w:r>
       <w:r>
-        <w:t>)</w:t>
-      </w:r>
-      <w:r>
-        <w:t xml:space="preserve"> </w:t>
+        <w:t xml:space="preserve">) </w:t>
       </w:r>
       <w:r>
         <w:rPr>
@@ -364,10 +351,7 @@
         <w:t>△</w:t>
       </w:r>
       <w:r>
-        <w:t>)</w:t>
-      </w:r>
-      <w:r>
-        <w:t xml:space="preserve"> </w:t>
+        <w:t xml:space="preserve">) </w:t>
       </w:r>
       <w:r>
         <w:rPr>
@@ -393,13 +377,16 @@
         <w:rPr>
           <w:rFonts w:hint="eastAsia"/>
         </w:rPr>
-        <w:t>(V</w:t>
-      </w:r>
-      <w:r>
-        <w:t>)</w:t>
-      </w:r>
-      <w:r>
-        <w:t xml:space="preserve"> </w:t>
+        <w:t>(</w:t>
+      </w:r>
+      <w:r>
+        <w:rPr>
+          <w:rFonts w:hint="eastAsia"/>
+        </w:rPr>
+        <w:t>△</w:t>
+      </w:r>
+      <w:r>
+        <w:t xml:space="preserve">) </w:t>
       </w:r>
       <w:r>
         <w:rPr>
@@ -407,14 +394,6 @@
         </w:rPr>
         <w:t>비밀번호 찾기</w:t>
       </w:r>
-    </w:p>
-    <w:p>
-      <w:pPr>
-        <w:jc w:val="left"/>
-        <w:rPr>
-          <w:rFonts w:hint="eastAsia"/>
-        </w:rPr>
-      </w:pPr>
     </w:p>
     <w:p>
       <w:pPr>
@@ -422,16 +401,8 @@
         <w:wordWrap/>
         <w:autoSpaceDE/>
         <w:autoSpaceDN/>
-        <w:rPr>
-          <w:sz w:val="28"/>
-          <w:szCs w:val="28"/>
-        </w:rPr>
-      </w:pPr>
-      <w:r>
-        <w:rPr>
-          <w:sz w:val="28"/>
-          <w:szCs w:val="28"/>
-        </w:rPr>
+      </w:pPr>
+      <w:r>
         <w:br w:type="page"/>
       </w:r>
     </w:p>
@@ -439,7 +410,6 @@
       <w:pPr>
         <w:jc w:val="left"/>
         <w:rPr>
-          <w:rFonts w:hint="eastAsia"/>
           <w:sz w:val="28"/>
           <w:szCs w:val="28"/>
         </w:rPr>
@@ -523,25 +493,19 @@
         <w:rPr>
           <w:rFonts w:hint="eastAsia"/>
         </w:rPr>
-        <w:t>M</w:t>
-      </w:r>
-      <w:r>
-        <w:t xml:space="preserve">ariaDB </w:t>
-      </w:r>
-      <w:r>
-        <w:t>-</w:t>
-      </w:r>
-      <w:r>
-        <w:t>&gt;</w:t>
-      </w:r>
-      <w:r>
-        <w:rPr>
-          <w:rFonts w:hint="eastAsia"/>
-        </w:rPr>
+        <w:t xml:space="preserve">데이터베이스는 </w:t>
+      </w:r>
+      <w:r>
+        <w:t>MySQL</w:t>
+      </w:r>
+      <w:r>
         <w:t xml:space="preserve"> </w:t>
       </w:r>
       <w:r>
-        <w:t>MySQL</w:t>
+        <w:rPr>
+          <w:rFonts w:hint="eastAsia"/>
+        </w:rPr>
+        <w:t>사용</w:t>
       </w:r>
     </w:p>
     <w:p>
@@ -553,46 +517,46 @@
         </w:numPr>
         <w:ind w:leftChars="0"/>
         <w:jc w:val="left"/>
-        <w:rPr>
-          <w:rFonts w:hint="eastAsia"/>
-        </w:rPr>
-      </w:pPr>
-      <w:r>
-        <w:rPr>
-          <w:rFonts w:hint="eastAsia"/>
-        </w:rPr>
-        <w:t xml:space="preserve">뷰 엔진 </w:t>
+      </w:pPr>
+      <w:r>
+        <w:rPr>
+          <w:rFonts w:hint="eastAsia"/>
+        </w:rPr>
+        <w:t>뷰 엔진</w:t>
+      </w:r>
+      <w:r>
+        <w:rPr>
+          <w:rFonts w:hint="eastAsia"/>
+        </w:rPr>
+        <w:t>은</w:t>
+      </w:r>
+      <w:r>
+        <w:rPr>
+          <w:rFonts w:hint="eastAsia"/>
+        </w:rPr>
+        <w:t xml:space="preserve"> </w:t>
       </w:r>
       <w:r>
         <w:t>Thymeleaf</w:t>
       </w:r>
       <w:r>
-        <w:rPr>
-          <w:rFonts w:hint="eastAsia"/>
-        </w:rPr>
-        <w:t xml:space="preserve">에서 </w:t>
-      </w:r>
-      <w:r>
-        <w:t>JSP</w:t>
-      </w:r>
-      <w:r>
-        <w:rPr>
-          <w:rFonts w:hint="eastAsia"/>
-        </w:rPr>
-        <w:t>로 변경 가능성 있음</w:t>
-      </w:r>
-    </w:p>
-    <w:p>
-      <w:pPr>
-        <w:jc w:val="left"/>
-      </w:pPr>
-    </w:p>
-    <w:p>
-      <w:pPr>
-        <w:jc w:val="left"/>
-        <w:rPr>
-          <w:rFonts w:hint="eastAsia"/>
-        </w:rPr>
+        <w:t xml:space="preserve"> </w:t>
+      </w:r>
+      <w:r>
+        <w:rPr>
+          <w:rFonts w:hint="eastAsia"/>
+        </w:rPr>
+        <w:t>사용</w:t>
+      </w:r>
+    </w:p>
+    <w:p>
+      <w:pPr>
+        <w:jc w:val="left"/>
+      </w:pPr>
+    </w:p>
+    <w:p>
+      <w:pPr>
+        <w:jc w:val="left"/>
       </w:pPr>
       <w:r>
         <w:rPr>
@@ -650,6 +614,12 @@
         </w:rPr>
         <w:t>내부적인 작동 원리를 이해하지는 못한 상태</w:t>
       </w:r>
+      <w:r>
+        <w:rPr>
+          <w:rFonts w:hint="eastAsia"/>
+        </w:rPr>
+        <w:t>이다.</w:t>
+      </w:r>
     </w:p>
     <w:p>
       <w:pPr>
@@ -781,9 +751,6 @@
     <w:p>
       <w:pPr>
         <w:jc w:val="left"/>
-        <w:rPr>
-          <w:rFonts w:hint="eastAsia"/>
-        </w:rPr>
       </w:pPr>
     </w:p>
     <w:p>
@@ -833,9 +800,6 @@
         </w:numPr>
         <w:ind w:leftChars="0"/>
         <w:jc w:val="left"/>
-        <w:rPr>
-          <w:rFonts w:hint="eastAsia"/>
-        </w:rPr>
       </w:pPr>
       <w:r>
         <w:rPr>
@@ -856,16 +820,10 @@
         <w:rPr>
           <w:rFonts w:hint="eastAsia"/>
         </w:rPr>
-        <w:t>분리해 작업한 경험이 없</w:t>
-      </w:r>
-      <w:r>
-        <w:rPr>
-          <w:rFonts w:hint="eastAsia"/>
-        </w:rPr>
-        <w:t>어</w:t>
-      </w:r>
-      <w:r>
-        <w:t xml:space="preserve"> MSA </w:t>
+        <w:t xml:space="preserve">분리해 </w:t>
+      </w:r>
+      <w:r>
+        <w:t xml:space="preserve">MSA </w:t>
       </w:r>
       <w:r>
         <w:rPr>
@@ -924,15 +882,21 @@
         <w:rPr>
           <w:rFonts w:hint="eastAsia"/>
         </w:rPr>
-        <w:t>한다.</w:t>
-      </w:r>
-    </w:p>
-    <w:p>
-      <w:pPr>
-        <w:jc w:val="left"/>
-        <w:rPr>
-          <w:rFonts w:hint="eastAsia"/>
-        </w:rPr>
+        <w:t>하고,</w:t>
+      </w:r>
+      <w:r>
+        <w:t xml:space="preserve"> RestTemplate</w:t>
+      </w:r>
+      <w:r>
+        <w:rPr>
+          <w:rFonts w:hint="eastAsia"/>
+        </w:rPr>
+        <w:t>를 이용해 서버 간 통신을 수행한다.</w:t>
+      </w:r>
+    </w:p>
+    <w:p>
+      <w:pPr>
+        <w:jc w:val="left"/>
       </w:pPr>
     </w:p>
     <w:sectPr>

</xml_diff>